<commit_message>
pendefinisian proyek (update harga)
</commit_message>
<xml_diff>
--- a/TUGAS/Pendefinisian Proyek (belum).docx
+++ b/TUGAS/Pendefinisian Proyek (belum).docx
@@ -569,6 +569,12 @@
     </w:p>
     <w:sdt>
       <w:sdtPr>
+        <w:rPr>
+          <w:rFonts w:asciiTheme="minorHAnsi" w:eastAsiaTheme="minorHAnsi" w:hAnsiTheme="minorHAnsi" w:cstheme="minorBidi"/>
+          <w:color w:val="auto"/>
+          <w:sz w:val="22"/>
+          <w:szCs w:val="22"/>
+        </w:rPr>
         <w:id w:val="-658229450"/>
         <w:docPartObj>
           <w:docPartGallery w:val="Table of Contents"/>
@@ -577,13 +583,9 @@
       </w:sdtPr>
       <w:sdtEndPr>
         <w:rPr>
-          <w:rFonts w:asciiTheme="minorHAnsi" w:eastAsiaTheme="minorHAnsi" w:hAnsiTheme="minorHAnsi" w:cstheme="minorBidi"/>
           <w:b/>
           <w:bCs/>
           <w:noProof/>
-          <w:color w:val="auto"/>
-          <w:sz w:val="22"/>
-          <w:szCs w:val="22"/>
         </w:rPr>
       </w:sdtEndPr>
       <w:sdtContent>
@@ -5221,7 +5223,6 @@
         </w:rPr>
         <w:t xml:space="preserve"> </w:t>
       </w:r>
-      <w:proofErr w:type="gramStart"/>
       <w:r>
         <w:rPr>
           <w:rFonts w:ascii="Times New Roman" w:hAnsi="Times New Roman" w:cs="Times New Roman"/>
@@ -5230,9 +5231,8 @@
           <w:sz w:val="24"/>
           <w:szCs w:val="24"/>
         </w:rPr>
-        <w:t>18.310.000,-</w:t>
-      </w:r>
-      <w:proofErr w:type="gramEnd"/>
+        <w:t>8.900</w:t>
+      </w:r>
       <w:r>
         <w:rPr>
           <w:rFonts w:ascii="Times New Roman" w:hAnsi="Times New Roman" w:cs="Times New Roman"/>
@@ -5241,7 +5241,37 @@
           <w:sz w:val="24"/>
           <w:szCs w:val="24"/>
         </w:rPr>
-        <w:t xml:space="preserve"> (Delapan Belas Juta Tiga Ratus Sepuluh Ribu Rupiah)</w:t>
+        <w:t>.000,-</w:t>
+      </w:r>
+      <w:r>
+        <w:rPr>
+          <w:rFonts w:ascii="Times New Roman" w:hAnsi="Times New Roman" w:cs="Times New Roman"/>
+          <w:bCs/>
+          <w:color w:val="000000" w:themeColor="text1"/>
+          <w:sz w:val="24"/>
+          <w:szCs w:val="24"/>
+        </w:rPr>
+        <w:t xml:space="preserve"> (Delapan </w:t>
+      </w:r>
+      <w:r>
+        <w:rPr>
+          <w:rFonts w:ascii="Times New Roman" w:hAnsi="Times New Roman" w:cs="Times New Roman"/>
+          <w:bCs/>
+          <w:color w:val="000000" w:themeColor="text1"/>
+          <w:sz w:val="24"/>
+          <w:szCs w:val="24"/>
+        </w:rPr>
+        <w:t xml:space="preserve">Juta Sembilan Ratus </w:t>
+      </w:r>
+      <w:r>
+        <w:rPr>
+          <w:rFonts w:ascii="Times New Roman" w:hAnsi="Times New Roman" w:cs="Times New Roman"/>
+          <w:bCs/>
+          <w:color w:val="000000" w:themeColor="text1"/>
+          <w:sz w:val="24"/>
+          <w:szCs w:val="24"/>
+        </w:rPr>
+        <w:t>Ribu Rupiah)</w:t>
       </w:r>
     </w:p>
     <w:p>
@@ -5740,16 +5770,22 @@
                 <w:szCs w:val="24"/>
               </w:rPr>
             </w:pPr>
-            <w:proofErr w:type="gramStart"/>
-            <w:r>
-              <w:rPr>
-                <w:rFonts w:ascii="Times New Roman" w:hAnsi="Times New Roman" w:cs="Times New Roman"/>
-                <w:sz w:val="24"/>
-                <w:szCs w:val="24"/>
-              </w:rPr>
-              <w:t>450.0000,-</w:t>
-            </w:r>
-            <w:proofErr w:type="gramEnd"/>
+            <w:r>
+              <w:rPr>
+                <w:rFonts w:ascii="Times New Roman" w:hAnsi="Times New Roman" w:cs="Times New Roman"/>
+                <w:sz w:val="24"/>
+                <w:szCs w:val="24"/>
+              </w:rPr>
+              <w:t>175</w:t>
+            </w:r>
+            <w:r>
+              <w:rPr>
+                <w:rFonts w:ascii="Times New Roman" w:hAnsi="Times New Roman" w:cs="Times New Roman"/>
+                <w:sz w:val="24"/>
+                <w:szCs w:val="24"/>
+              </w:rPr>
+              <w:t>.0000,-</w:t>
+            </w:r>
           </w:p>
         </w:tc>
       </w:tr>
@@ -5840,16 +5876,22 @@
                 <w:szCs w:val="24"/>
               </w:rPr>
             </w:pPr>
-            <w:proofErr w:type="gramStart"/>
-            <w:r>
-              <w:rPr>
-                <w:rFonts w:ascii="Times New Roman" w:hAnsi="Times New Roman" w:cs="Times New Roman"/>
-                <w:sz w:val="24"/>
-                <w:szCs w:val="24"/>
-              </w:rPr>
-              <w:t>1.500.000,-</w:t>
-            </w:r>
-            <w:proofErr w:type="gramEnd"/>
+            <w:r>
+              <w:rPr>
+                <w:rFonts w:ascii="Times New Roman" w:hAnsi="Times New Roman" w:cs="Times New Roman"/>
+                <w:sz w:val="24"/>
+                <w:szCs w:val="24"/>
+              </w:rPr>
+              <w:t>75</w:t>
+            </w:r>
+            <w:r>
+              <w:rPr>
+                <w:rFonts w:ascii="Times New Roman" w:hAnsi="Times New Roman" w:cs="Times New Roman"/>
+                <w:sz w:val="24"/>
+                <w:szCs w:val="24"/>
+              </w:rPr>
+              <w:t>0.000,-</w:t>
+            </w:r>
           </w:p>
         </w:tc>
       </w:tr>
@@ -5940,16 +5982,22 @@
                 <w:szCs w:val="24"/>
               </w:rPr>
             </w:pPr>
-            <w:proofErr w:type="gramStart"/>
-            <w:r>
-              <w:rPr>
-                <w:rFonts w:ascii="Times New Roman" w:hAnsi="Times New Roman" w:cs="Times New Roman"/>
-                <w:sz w:val="24"/>
-                <w:szCs w:val="24"/>
-              </w:rPr>
-              <w:t>250.000,-</w:t>
-            </w:r>
-            <w:proofErr w:type="gramEnd"/>
+            <w:r>
+              <w:rPr>
+                <w:rFonts w:ascii="Times New Roman" w:hAnsi="Times New Roman" w:cs="Times New Roman"/>
+                <w:sz w:val="24"/>
+                <w:szCs w:val="24"/>
+              </w:rPr>
+              <w:t>125</w:t>
+            </w:r>
+            <w:r>
+              <w:rPr>
+                <w:rFonts w:ascii="Times New Roman" w:hAnsi="Times New Roman" w:cs="Times New Roman"/>
+                <w:sz w:val="24"/>
+                <w:szCs w:val="24"/>
+              </w:rPr>
+              <w:t>.000,-</w:t>
+            </w:r>
           </w:p>
         </w:tc>
       </w:tr>
@@ -6040,16 +6088,22 @@
                 <w:szCs w:val="24"/>
               </w:rPr>
             </w:pPr>
-            <w:proofErr w:type="gramStart"/>
-            <w:r>
-              <w:rPr>
-                <w:rFonts w:ascii="Times New Roman" w:hAnsi="Times New Roman" w:cs="Times New Roman"/>
-                <w:sz w:val="24"/>
-                <w:szCs w:val="24"/>
-              </w:rPr>
-              <w:t>3.000.000,-</w:t>
-            </w:r>
-            <w:proofErr w:type="gramEnd"/>
+            <w:r>
+              <w:rPr>
+                <w:rFonts w:ascii="Times New Roman" w:hAnsi="Times New Roman" w:cs="Times New Roman"/>
+                <w:sz w:val="24"/>
+                <w:szCs w:val="24"/>
+              </w:rPr>
+              <w:t>1.500</w:t>
+            </w:r>
+            <w:r>
+              <w:rPr>
+                <w:rFonts w:ascii="Times New Roman" w:hAnsi="Times New Roman" w:cs="Times New Roman"/>
+                <w:sz w:val="24"/>
+                <w:szCs w:val="24"/>
+              </w:rPr>
+              <w:t>.000,-</w:t>
+            </w:r>
           </w:p>
         </w:tc>
       </w:tr>
@@ -6140,16 +6194,22 @@
                 <w:szCs w:val="24"/>
               </w:rPr>
             </w:pPr>
-            <w:proofErr w:type="gramStart"/>
-            <w:r>
-              <w:rPr>
-                <w:rFonts w:ascii="Times New Roman" w:hAnsi="Times New Roman" w:cs="Times New Roman"/>
-                <w:sz w:val="24"/>
-                <w:szCs w:val="24"/>
-              </w:rPr>
-              <w:t>1.250.000,-</w:t>
-            </w:r>
-            <w:proofErr w:type="gramEnd"/>
+            <w:r>
+              <w:rPr>
+                <w:rFonts w:ascii="Times New Roman" w:hAnsi="Times New Roman" w:cs="Times New Roman"/>
+                <w:sz w:val="24"/>
+                <w:szCs w:val="24"/>
+              </w:rPr>
+              <w:t>625</w:t>
+            </w:r>
+            <w:r>
+              <w:rPr>
+                <w:rFonts w:ascii="Times New Roman" w:hAnsi="Times New Roman" w:cs="Times New Roman"/>
+                <w:sz w:val="24"/>
+                <w:szCs w:val="24"/>
+              </w:rPr>
+              <w:t>.000,-</w:t>
+            </w:r>
           </w:p>
         </w:tc>
       </w:tr>
@@ -6240,16 +6300,22 @@
                 <w:szCs w:val="24"/>
               </w:rPr>
             </w:pPr>
-            <w:proofErr w:type="gramStart"/>
-            <w:r>
-              <w:rPr>
-                <w:rFonts w:ascii="Times New Roman" w:hAnsi="Times New Roman" w:cs="Times New Roman"/>
-                <w:sz w:val="24"/>
-                <w:szCs w:val="24"/>
-              </w:rPr>
-              <w:t>2.500.000,-</w:t>
-            </w:r>
-            <w:proofErr w:type="gramEnd"/>
+            <w:r>
+              <w:rPr>
+                <w:rFonts w:ascii="Times New Roman" w:hAnsi="Times New Roman" w:cs="Times New Roman"/>
+                <w:sz w:val="24"/>
+                <w:szCs w:val="24"/>
+              </w:rPr>
+              <w:t>1.250</w:t>
+            </w:r>
+            <w:r>
+              <w:rPr>
+                <w:rFonts w:ascii="Times New Roman" w:hAnsi="Times New Roman" w:cs="Times New Roman"/>
+                <w:sz w:val="24"/>
+                <w:szCs w:val="24"/>
+              </w:rPr>
+              <w:t>.000,-</w:t>
+            </w:r>
           </w:p>
         </w:tc>
       </w:tr>
@@ -6341,16 +6407,22 @@
                 <w:szCs w:val="24"/>
               </w:rPr>
             </w:pPr>
-            <w:proofErr w:type="gramStart"/>
-            <w:r>
-              <w:rPr>
-                <w:rFonts w:ascii="Times New Roman" w:hAnsi="Times New Roman" w:cs="Times New Roman"/>
-                <w:sz w:val="24"/>
-                <w:szCs w:val="24"/>
-              </w:rPr>
-              <w:t>2.500.000,-</w:t>
-            </w:r>
-            <w:proofErr w:type="gramEnd"/>
+            <w:r>
+              <w:rPr>
+                <w:rFonts w:ascii="Times New Roman" w:hAnsi="Times New Roman" w:cs="Times New Roman"/>
+                <w:sz w:val="24"/>
+                <w:szCs w:val="24"/>
+              </w:rPr>
+              <w:t>1.250</w:t>
+            </w:r>
+            <w:r>
+              <w:rPr>
+                <w:rFonts w:ascii="Times New Roman" w:hAnsi="Times New Roman" w:cs="Times New Roman"/>
+                <w:sz w:val="24"/>
+                <w:szCs w:val="24"/>
+              </w:rPr>
+              <w:t>.000,-</w:t>
+            </w:r>
           </w:p>
         </w:tc>
       </w:tr>
@@ -6441,16 +6513,22 @@
                 <w:szCs w:val="24"/>
               </w:rPr>
             </w:pPr>
-            <w:proofErr w:type="gramStart"/>
-            <w:r>
-              <w:rPr>
-                <w:rFonts w:ascii="Times New Roman" w:hAnsi="Times New Roman" w:cs="Times New Roman"/>
-                <w:sz w:val="24"/>
-                <w:szCs w:val="24"/>
-              </w:rPr>
-              <w:t>1.250.000,-</w:t>
-            </w:r>
-            <w:proofErr w:type="gramEnd"/>
+            <w:r>
+              <w:rPr>
+                <w:rFonts w:ascii="Times New Roman" w:hAnsi="Times New Roman" w:cs="Times New Roman"/>
+                <w:sz w:val="24"/>
+                <w:szCs w:val="24"/>
+              </w:rPr>
+              <w:t>625</w:t>
+            </w:r>
+            <w:r>
+              <w:rPr>
+                <w:rFonts w:ascii="Times New Roman" w:hAnsi="Times New Roman" w:cs="Times New Roman"/>
+                <w:sz w:val="24"/>
+                <w:szCs w:val="24"/>
+              </w:rPr>
+              <w:t>.000,-</w:t>
+            </w:r>
           </w:p>
         </w:tc>
       </w:tr>
@@ -6541,16 +6619,22 @@
                 <w:szCs w:val="24"/>
               </w:rPr>
             </w:pPr>
-            <w:proofErr w:type="gramStart"/>
-            <w:r>
-              <w:rPr>
-                <w:rFonts w:ascii="Times New Roman" w:hAnsi="Times New Roman" w:cs="Times New Roman"/>
-                <w:sz w:val="24"/>
-                <w:szCs w:val="24"/>
-              </w:rPr>
-              <w:t>1.750.000,-</w:t>
-            </w:r>
-            <w:proofErr w:type="gramEnd"/>
+            <w:r>
+              <w:rPr>
+                <w:rFonts w:ascii="Times New Roman" w:hAnsi="Times New Roman" w:cs="Times New Roman"/>
+                <w:sz w:val="24"/>
+                <w:szCs w:val="24"/>
+              </w:rPr>
+              <w:t>875</w:t>
+            </w:r>
+            <w:r>
+              <w:rPr>
+                <w:rFonts w:ascii="Times New Roman" w:hAnsi="Times New Roman" w:cs="Times New Roman"/>
+                <w:sz w:val="24"/>
+                <w:szCs w:val="24"/>
+              </w:rPr>
+              <w:t>.000,-</w:t>
+            </w:r>
           </w:p>
         </w:tc>
       </w:tr>
@@ -6641,16 +6725,14 @@
                 <w:szCs w:val="24"/>
               </w:rPr>
             </w:pPr>
-            <w:proofErr w:type="gramStart"/>
-            <w:r>
-              <w:rPr>
-                <w:rFonts w:ascii="Times New Roman" w:hAnsi="Times New Roman" w:cs="Times New Roman"/>
-                <w:sz w:val="24"/>
-                <w:szCs w:val="24"/>
-              </w:rPr>
-              <w:t>240.000,-</w:t>
-            </w:r>
-            <w:proofErr w:type="gramEnd"/>
+            <w:r>
+              <w:rPr>
+                <w:rFonts w:ascii="Times New Roman" w:hAnsi="Times New Roman" w:cs="Times New Roman"/>
+                <w:sz w:val="24"/>
+                <w:szCs w:val="24"/>
+              </w:rPr>
+              <w:t>40.000,-</w:t>
+            </w:r>
           </w:p>
         </w:tc>
       </w:tr>
@@ -6741,16 +6823,14 @@
                 <w:szCs w:val="24"/>
               </w:rPr>
             </w:pPr>
-            <w:proofErr w:type="gramStart"/>
-            <w:r>
-              <w:rPr>
-                <w:rFonts w:ascii="Times New Roman" w:hAnsi="Times New Roman" w:cs="Times New Roman"/>
-                <w:sz w:val="24"/>
-                <w:szCs w:val="24"/>
-              </w:rPr>
-              <w:t>250.000,-</w:t>
-            </w:r>
-            <w:proofErr w:type="gramEnd"/>
+            <w:r>
+              <w:rPr>
+                <w:rFonts w:ascii="Times New Roman" w:hAnsi="Times New Roman" w:cs="Times New Roman"/>
+                <w:sz w:val="24"/>
+                <w:szCs w:val="24"/>
+              </w:rPr>
+              <w:t>50.000,-</w:t>
+            </w:r>
           </w:p>
         </w:tc>
       </w:tr>
@@ -6841,16 +6921,22 @@
                 <w:szCs w:val="24"/>
               </w:rPr>
             </w:pPr>
-            <w:proofErr w:type="gramStart"/>
-            <w:r>
-              <w:rPr>
-                <w:rFonts w:ascii="Times New Roman" w:hAnsi="Times New Roman" w:cs="Times New Roman"/>
-                <w:sz w:val="24"/>
-                <w:szCs w:val="24"/>
-              </w:rPr>
-              <w:t>1.220.000,-</w:t>
-            </w:r>
-            <w:proofErr w:type="gramEnd"/>
+            <w:r>
+              <w:rPr>
+                <w:rFonts w:ascii="Times New Roman" w:hAnsi="Times New Roman" w:cs="Times New Roman"/>
+                <w:sz w:val="24"/>
+                <w:szCs w:val="24"/>
+              </w:rPr>
+              <w:t>61</w:t>
+            </w:r>
+            <w:r>
+              <w:rPr>
+                <w:rFonts w:ascii="Times New Roman" w:hAnsi="Times New Roman" w:cs="Times New Roman"/>
+                <w:sz w:val="24"/>
+                <w:szCs w:val="24"/>
+              </w:rPr>
+              <w:t>.000,-</w:t>
+            </w:r>
           </w:p>
         </w:tc>
       </w:tr>
@@ -6941,16 +7027,22 @@
                 <w:szCs w:val="24"/>
               </w:rPr>
             </w:pPr>
-            <w:proofErr w:type="gramStart"/>
-            <w:r>
-              <w:rPr>
-                <w:rFonts w:ascii="Times New Roman" w:hAnsi="Times New Roman" w:cs="Times New Roman"/>
-                <w:sz w:val="24"/>
-                <w:szCs w:val="24"/>
-              </w:rPr>
-              <w:t>1.350.000,-</w:t>
-            </w:r>
-            <w:proofErr w:type="gramEnd"/>
+            <w:r>
+              <w:rPr>
+                <w:rFonts w:ascii="Times New Roman" w:hAnsi="Times New Roman" w:cs="Times New Roman"/>
+                <w:sz w:val="24"/>
+                <w:szCs w:val="24"/>
+              </w:rPr>
+              <w:t>675</w:t>
+            </w:r>
+            <w:r>
+              <w:rPr>
+                <w:rFonts w:ascii="Times New Roman" w:hAnsi="Times New Roman" w:cs="Times New Roman"/>
+                <w:sz w:val="24"/>
+                <w:szCs w:val="24"/>
+              </w:rPr>
+              <w:t>.000,-</w:t>
+            </w:r>
           </w:p>
         </w:tc>
       </w:tr>
@@ -7041,16 +7133,22 @@
                 <w:szCs w:val="24"/>
               </w:rPr>
             </w:pPr>
-            <w:proofErr w:type="gramStart"/>
-            <w:r>
-              <w:rPr>
-                <w:rFonts w:ascii="Times New Roman" w:hAnsi="Times New Roman" w:cs="Times New Roman"/>
-                <w:sz w:val="24"/>
-                <w:szCs w:val="24"/>
-              </w:rPr>
-              <w:t>800.000,-</w:t>
-            </w:r>
-            <w:proofErr w:type="gramEnd"/>
+            <w:r>
+              <w:rPr>
+                <w:rFonts w:ascii="Times New Roman" w:hAnsi="Times New Roman" w:cs="Times New Roman"/>
+                <w:sz w:val="24"/>
+                <w:szCs w:val="24"/>
+              </w:rPr>
+              <w:t>35</w:t>
+            </w:r>
+            <w:r>
+              <w:rPr>
+                <w:rFonts w:ascii="Times New Roman" w:hAnsi="Times New Roman" w:cs="Times New Roman"/>
+                <w:sz w:val="24"/>
+                <w:szCs w:val="24"/>
+              </w:rPr>
+              <w:t>0.000,-</w:t>
+            </w:r>
           </w:p>
         </w:tc>
       </w:tr>
@@ -7133,16 +7231,22 @@
                 <w:szCs w:val="24"/>
               </w:rPr>
             </w:pPr>
-            <w:proofErr w:type="gramStart"/>
-            <w:r>
-              <w:rPr>
-                <w:rFonts w:ascii="Times New Roman" w:hAnsi="Times New Roman" w:cs="Times New Roman"/>
-                <w:sz w:val="24"/>
-                <w:szCs w:val="24"/>
-              </w:rPr>
-              <w:t>18.310.000,-</w:t>
-            </w:r>
-            <w:proofErr w:type="gramEnd"/>
+            <w:r>
+              <w:rPr>
+                <w:rFonts w:ascii="Times New Roman" w:hAnsi="Times New Roman" w:cs="Times New Roman"/>
+                <w:sz w:val="24"/>
+                <w:szCs w:val="24"/>
+              </w:rPr>
+              <w:t>8.900</w:t>
+            </w:r>
+            <w:r>
+              <w:rPr>
+                <w:rFonts w:ascii="Times New Roman" w:hAnsi="Times New Roman" w:cs="Times New Roman"/>
+                <w:sz w:val="24"/>
+                <w:szCs w:val="24"/>
+              </w:rPr>
+              <w:t>.000,-</w:t>
+            </w:r>
           </w:p>
         </w:tc>
       </w:tr>

</xml_diff>